<commit_message>
updated star uml file and arcitecture_platform.docx
</commit_message>
<xml_diff>
--- a/architecture_platform .docx
+++ b/architecture_platform .docx
@@ -1,11 +1,11 @@
 
 <file path=word/document.xml><?xml version="1.0" encoding="utf-8"?>
-<w:document xmlns:ve="http://schemas.openxmlformats.org/markup-compatibility/2006" xmlns:o="urn:schemas-microsoft-com:office:office" xmlns:r="http://schemas.openxmlformats.org/officeDocument/2006/relationships" xmlns:m="http://schemas.openxmlformats.org/officeDocument/2006/math" xmlns:v="urn:schemas-microsoft-com:vml" xmlns:wp="http://schemas.openxmlformats.org/drawingml/2006/wordprocessingDrawing" xmlns:w10="urn:schemas-microsoft-com:office:word" xmlns:w="http://schemas.openxmlformats.org/wordprocessingml/2006/main" xmlns:wne="http://schemas.microsoft.com/office/word/2006/wordml">
+<w:document xmlns:wpc="http://schemas.microsoft.com/office/word/2010/wordprocessingCanvas" xmlns:mo="http://schemas.microsoft.com/office/mac/office/2008/main" xmlns:mc="http://schemas.openxmlformats.org/markup-compatibility/2006" xmlns:mv="urn:schemas-microsoft-com:mac:vml" xmlns:o="urn:schemas-microsoft-com:office:office" xmlns:r="http://schemas.openxmlformats.org/officeDocument/2006/relationships" xmlns:m="http://schemas.openxmlformats.org/officeDocument/2006/math" xmlns:v="urn:schemas-microsoft-com:vml" xmlns:wp14="http://schemas.microsoft.com/office/word/2010/wordprocessingDrawing" xmlns:wp="http://schemas.openxmlformats.org/drawingml/2006/wordprocessingDrawing" xmlns:w10="urn:schemas-microsoft-com:office:word" xmlns:w="http://schemas.openxmlformats.org/wordprocessingml/2006/main" xmlns:w14="http://schemas.microsoft.com/office/word/2010/wordml" xmlns:wpg="http://schemas.microsoft.com/office/word/2010/wordprocessingGroup" xmlns:wpi="http://schemas.microsoft.com/office/word/2010/wordprocessingInk" xmlns:wne="http://schemas.microsoft.com/office/word/2006/wordml" xmlns:wps="http://schemas.microsoft.com/office/word/2010/wordprocessingShape" mc:Ignorable="w14 wp14">
   <w:background w:color="FFFFFF"/>
   <w:body>
     <w:p>
       <w:pPr>
-        <w:pStyle w:val="normal"/>
+        <w:pStyle w:val="normal0"/>
       </w:pPr>
       <w:bookmarkStart w:id="0" w:name="_gjdgxs" w:colFirst="0" w:colLast="0"/>
       <w:bookmarkEnd w:id="0"/>
@@ -18,12 +18,12 @@
     </w:p>
     <w:p>
       <w:pPr>
-        <w:pStyle w:val="normal"/>
+        <w:pStyle w:val="normal0"/>
       </w:pPr>
     </w:p>
     <w:p>
       <w:pPr>
-        <w:pStyle w:val="normal"/>
+        <w:pStyle w:val="normal0"/>
       </w:pPr>
       <w:r>
         <w:rPr>
@@ -77,23 +77,23 @@
           <w:rFonts w:ascii="Times New Roman" w:eastAsia="Times New Roman" w:hAnsi="Times New Roman" w:cs="Times New Roman"/>
           <w:highlight w:val="white"/>
         </w:rPr>
-        <w:t xml:space="preserve"> Chen, Lucas </w:t>
-      </w:r>
-      <w:proofErr w:type="spellStart"/>
-      <w:r>
-        <w:rPr>
-          <w:rFonts w:ascii="Times New Roman" w:eastAsia="Times New Roman" w:hAnsi="Times New Roman" w:cs="Times New Roman"/>
-          <w:highlight w:val="white"/>
-        </w:rPr>
-        <w:t>Arruda</w:t>
-      </w:r>
-      <w:proofErr w:type="spellEnd"/>
-      <w:r>
-        <w:rPr>
-          <w:rFonts w:ascii="Times New Roman" w:eastAsia="Times New Roman" w:hAnsi="Times New Roman" w:cs="Times New Roman"/>
-          <w:highlight w:val="white"/>
-        </w:rPr>
-        <w:t xml:space="preserve">, Jennifer </w:t>
+        <w:t xml:space="preserve"> Chen, Lucas Arruda, </w:t>
+      </w:r>
+      <w:proofErr w:type="gramStart"/>
+      <w:r>
+        <w:rPr>
+          <w:rFonts w:ascii="Times New Roman" w:eastAsia="Times New Roman" w:hAnsi="Times New Roman" w:cs="Times New Roman"/>
+          <w:highlight w:val="white"/>
+        </w:rPr>
+        <w:t>Jennifer</w:t>
+      </w:r>
+      <w:proofErr w:type="gramEnd"/>
+      <w:r>
+        <w:rPr>
+          <w:rFonts w:ascii="Times New Roman" w:eastAsia="Times New Roman" w:hAnsi="Times New Roman" w:cs="Times New Roman"/>
+          <w:highlight w:val="white"/>
+        </w:rPr>
+        <w:t xml:space="preserve"> </w:t>
       </w:r>
       <w:proofErr w:type="spellStart"/>
       <w:r>
@@ -107,7 +107,7 @@
     </w:p>
     <w:p>
       <w:pPr>
-        <w:pStyle w:val="normal"/>
+        <w:pStyle w:val="normal0"/>
         <w:spacing w:line="480" w:lineRule="auto"/>
         <w:rPr>
           <w:rFonts w:ascii="Times New Roman" w:eastAsia="Times New Roman" w:hAnsi="Times New Roman" w:cs="Times New Roman"/>
@@ -117,7 +117,7 @@
     </w:p>
     <w:p>
       <w:pPr>
-        <w:pStyle w:val="normal"/>
+        <w:pStyle w:val="normal0"/>
         <w:spacing w:line="480" w:lineRule="auto"/>
         <w:rPr>
           <w:rFonts w:ascii="Times New Roman" w:eastAsia="Times New Roman" w:hAnsi="Times New Roman" w:cs="Times New Roman"/>
@@ -129,13 +129,27 @@
           <w:rFonts w:ascii="Times New Roman" w:eastAsia="Times New Roman" w:hAnsi="Times New Roman" w:cs="Times New Roman"/>
         </w:rPr>
         <w:tab/>
-        <w:t>We are going to use MEAN stack for our web application. One advantage of using MEAN is that we can use one programming language, which is JavaScript, for both server side</w:t>
-      </w:r>
-      <w:r>
-        <w:rPr>
-          <w:rFonts w:ascii="Times New Roman" w:eastAsia="Times New Roman" w:hAnsi="Times New Roman" w:cs="Times New Roman"/>
-        </w:rPr>
-        <w:t xml:space="preserve">(with Node.js) </w:t>
+        <w:t xml:space="preserve">We are going to use MEAN stack for our web application. One advantage of using MEAN is that we can use one programming language, which is JavaScript, for both server </w:t>
+      </w:r>
+      <w:proofErr w:type="gramStart"/>
+      <w:r>
+        <w:rPr>
+          <w:rFonts w:ascii="Times New Roman" w:eastAsia="Times New Roman" w:hAnsi="Times New Roman" w:cs="Times New Roman"/>
+        </w:rPr>
+        <w:t>side</w:t>
+      </w:r>
+      <w:r>
+        <w:rPr>
+          <w:rFonts w:ascii="Times New Roman" w:eastAsia="Times New Roman" w:hAnsi="Times New Roman" w:cs="Times New Roman"/>
+        </w:rPr>
+        <w:t>(</w:t>
+      </w:r>
+      <w:proofErr w:type="gramEnd"/>
+      <w:r>
+        <w:rPr>
+          <w:rFonts w:ascii="Times New Roman" w:eastAsia="Times New Roman" w:hAnsi="Times New Roman" w:cs="Times New Roman"/>
+        </w:rPr>
+        <w:t xml:space="preserve">with Node.js) </w:t>
       </w:r>
       <w:r>
         <w:rPr>
@@ -230,7 +244,23 @@
           <w:rFonts w:ascii="Times New Roman" w:eastAsia="Times New Roman" w:hAnsi="Times New Roman" w:cs="Times New Roman"/>
           <w:highlight w:val="white"/>
         </w:rPr>
-        <w:t xml:space="preserve">We choose Node as our architecture/platform for developing solution for use cases. </w:t>
+        <w:t>We ch</w:t>
+      </w:r>
+      <w:bookmarkStart w:id="1" w:name="_GoBack"/>
+      <w:bookmarkEnd w:id="1"/>
+      <w:r>
+        <w:rPr>
+          <w:rFonts w:ascii="Times New Roman" w:eastAsia="Times New Roman" w:hAnsi="Times New Roman" w:cs="Times New Roman"/>
+          <w:highlight w:val="white"/>
+        </w:rPr>
+        <w:t>o</w:t>
+      </w:r>
+      <w:r>
+        <w:rPr>
+          <w:rFonts w:ascii="Times New Roman" w:eastAsia="Times New Roman" w:hAnsi="Times New Roman" w:cs="Times New Roman"/>
+          <w:highlight w:val="white"/>
+        </w:rPr>
+        <w:t xml:space="preserve">se Node as our architecture/platform for developing solution for use cases. </w:t>
       </w:r>
       <w:r>
         <w:rPr>
@@ -244,7 +274,14 @@
           <w:rFonts w:ascii="Times New Roman" w:eastAsia="Times New Roman" w:hAnsi="Times New Roman" w:cs="Times New Roman"/>
           <w:highlight w:val="white"/>
         </w:rPr>
-        <w:t xml:space="preserve">e choose </w:t>
+        <w:t>e cho</w:t>
+      </w:r>
+      <w:r>
+        <w:rPr>
+          <w:rFonts w:ascii="Times New Roman" w:eastAsia="Times New Roman" w:hAnsi="Times New Roman" w:cs="Times New Roman"/>
+          <w:highlight w:val="white"/>
+        </w:rPr>
+        <w:t xml:space="preserve">se </w:t>
       </w:r>
       <w:proofErr w:type="spellStart"/>
       <w:r>
@@ -281,7 +318,7 @@
     </w:p>
     <w:p>
       <w:pPr>
-        <w:pStyle w:val="normal"/>
+        <w:pStyle w:val="normal0"/>
         <w:spacing w:line="480" w:lineRule="auto"/>
         <w:rPr>
           <w:rFonts w:ascii="Times New Roman" w:eastAsia="Times New Roman" w:hAnsi="Times New Roman" w:cs="Times New Roman"/>
@@ -291,42 +328,13 @@
     </w:p>
     <w:p>
       <w:pPr>
-        <w:pStyle w:val="normal"/>
-        <w:spacing w:line="480" w:lineRule="auto"/>
-      </w:pPr>
-      <w:r>
-        <w:rPr>
-          <w:rFonts w:ascii="Times New Roman" w:eastAsia="Times New Roman" w:hAnsi="Times New Roman" w:cs="Times New Roman"/>
-          <w:highlight w:val="white"/>
-        </w:rPr>
-        <w:t xml:space="preserve">why? efficient (mongo db is pretty efficient), working with node and angular allows us to fully separate the </w:t>
-      </w:r>
-      <w:proofErr w:type="spellStart"/>
-      <w:r>
-        <w:rPr>
-          <w:rFonts w:ascii="Times New Roman" w:eastAsia="Times New Roman" w:hAnsi="Times New Roman" w:cs="Times New Roman"/>
-          <w:highlight w:val="white"/>
-        </w:rPr>
-        <w:t>fron</w:t>
-      </w:r>
-      <w:proofErr w:type="spellEnd"/>
-      <w:r>
-        <w:rPr>
-          <w:rFonts w:ascii="Times New Roman" w:eastAsia="Times New Roman" w:hAnsi="Times New Roman" w:cs="Times New Roman"/>
-          <w:highlight w:val="white"/>
-        </w:rPr>
-        <w:t xml:space="preserve"> and back end -- look at slide show from 10/31/16 for reason why MEAN stack is good</w:t>
-      </w:r>
-    </w:p>
-    <w:p>
-      <w:pPr>
-        <w:pStyle w:val="normal"/>
+        <w:pStyle w:val="normal0"/>
         <w:spacing w:line="480" w:lineRule="auto"/>
       </w:pPr>
     </w:p>
     <w:p>
       <w:pPr>
-        <w:pStyle w:val="normal"/>
+        <w:pStyle w:val="normal0"/>
         <w:spacing w:line="480" w:lineRule="auto"/>
       </w:pPr>
       <w:r>
@@ -355,13 +363,13 @@
     </w:p>
     <w:p>
       <w:pPr>
-        <w:pStyle w:val="normal"/>
+        <w:pStyle w:val="normal0"/>
         <w:spacing w:line="480" w:lineRule="auto"/>
       </w:pPr>
     </w:p>
     <w:p>
       <w:pPr>
-        <w:pStyle w:val="normal"/>
+        <w:pStyle w:val="normal0"/>
         <w:spacing w:line="480" w:lineRule="auto"/>
       </w:pPr>
     </w:p>
@@ -376,7 +384,7 @@
 </file>
 
 <file path=word/endnotes.xml><?xml version="1.0" encoding="utf-8"?>
-<w:endnotes xmlns:ve="http://schemas.openxmlformats.org/markup-compatibility/2006" xmlns:o="urn:schemas-microsoft-com:office:office" xmlns:r="http://schemas.openxmlformats.org/officeDocument/2006/relationships" xmlns:m="http://schemas.openxmlformats.org/officeDocument/2006/math" xmlns:v="urn:schemas-microsoft-com:vml" xmlns:wp="http://schemas.openxmlformats.org/drawingml/2006/wordprocessingDrawing" xmlns:w10="urn:schemas-microsoft-com:office:word" xmlns:w="http://schemas.openxmlformats.org/wordprocessingml/2006/main" xmlns:wne="http://schemas.microsoft.com/office/word/2006/wordml">
+<w:endnotes xmlns:wpc="http://schemas.microsoft.com/office/word/2010/wordprocessingCanvas" xmlns:mo="http://schemas.microsoft.com/office/mac/office/2008/main" xmlns:mc="http://schemas.openxmlformats.org/markup-compatibility/2006" xmlns:mv="urn:schemas-microsoft-com:mac:vml" xmlns:o="urn:schemas-microsoft-com:office:office" xmlns:r="http://schemas.openxmlformats.org/officeDocument/2006/relationships" xmlns:m="http://schemas.openxmlformats.org/officeDocument/2006/math" xmlns:v="urn:schemas-microsoft-com:vml" xmlns:wp14="http://schemas.microsoft.com/office/word/2010/wordprocessingDrawing" xmlns:wp="http://schemas.openxmlformats.org/drawingml/2006/wordprocessingDrawing" xmlns:w10="urn:schemas-microsoft-com:office:word" xmlns:w="http://schemas.openxmlformats.org/wordprocessingml/2006/main" xmlns:w14="http://schemas.microsoft.com/office/word/2010/wordml" xmlns:wpg="http://schemas.microsoft.com/office/word/2010/wordprocessingGroup" xmlns:wpi="http://schemas.microsoft.com/office/word/2010/wordprocessingInk" xmlns:wne="http://schemas.microsoft.com/office/word/2006/wordml" xmlns:wps="http://schemas.microsoft.com/office/word/2010/wordprocessingShape" mc:Ignorable="w14 wp14">
   <w:endnote w:type="separator" w:id="-1">
     <w:p>
       <w:r>
@@ -395,7 +403,7 @@
 </file>
 
 <file path=word/footnotes.xml><?xml version="1.0" encoding="utf-8"?>
-<w:footnotes xmlns:ve="http://schemas.openxmlformats.org/markup-compatibility/2006" xmlns:o="urn:schemas-microsoft-com:office:office" xmlns:r="http://schemas.openxmlformats.org/officeDocument/2006/relationships" xmlns:m="http://schemas.openxmlformats.org/officeDocument/2006/math" xmlns:v="urn:schemas-microsoft-com:vml" xmlns:wp="http://schemas.openxmlformats.org/drawingml/2006/wordprocessingDrawing" xmlns:w10="urn:schemas-microsoft-com:office:word" xmlns:w="http://schemas.openxmlformats.org/wordprocessingml/2006/main" xmlns:wne="http://schemas.microsoft.com/office/word/2006/wordml">
+<w:footnotes xmlns:wpc="http://schemas.microsoft.com/office/word/2010/wordprocessingCanvas" xmlns:mo="http://schemas.microsoft.com/office/mac/office/2008/main" xmlns:mc="http://schemas.openxmlformats.org/markup-compatibility/2006" xmlns:mv="urn:schemas-microsoft-com:mac:vml" xmlns:o="urn:schemas-microsoft-com:office:office" xmlns:r="http://schemas.openxmlformats.org/officeDocument/2006/relationships" xmlns:m="http://schemas.openxmlformats.org/officeDocument/2006/math" xmlns:v="urn:schemas-microsoft-com:vml" xmlns:wp14="http://schemas.microsoft.com/office/word/2010/wordprocessingDrawing" xmlns:wp="http://schemas.openxmlformats.org/drawingml/2006/wordprocessingDrawing" xmlns:w10="urn:schemas-microsoft-com:office:word" xmlns:w="http://schemas.openxmlformats.org/wordprocessingml/2006/main" xmlns:w14="http://schemas.microsoft.com/office/word/2010/wordml" xmlns:wpg="http://schemas.microsoft.com/office/word/2010/wordprocessingGroup" xmlns:wpi="http://schemas.microsoft.com/office/word/2010/wordprocessingInk" xmlns:wne="http://schemas.microsoft.com/office/word/2006/wordml" xmlns:wps="http://schemas.microsoft.com/office/word/2010/wordprocessingShape" mc:Ignorable="w14 wp14">
   <w:footnote w:type="separator" w:id="-1">
     <w:p>
       <w:r>
@@ -414,7 +422,7 @@
 </file>
 
 <file path=word/styles.xml><?xml version="1.0" encoding="utf-8"?>
-<w:styles xmlns:r="http://schemas.openxmlformats.org/officeDocument/2006/relationships" xmlns:w="http://schemas.openxmlformats.org/wordprocessingml/2006/main">
+<w:styles xmlns:mc="http://schemas.openxmlformats.org/markup-compatibility/2006" xmlns:r="http://schemas.openxmlformats.org/officeDocument/2006/relationships" xmlns:w="http://schemas.openxmlformats.org/wordprocessingml/2006/main" xmlns:w14="http://schemas.microsoft.com/office/word/2010/wordml" mc:Ignorable="w14">
   <w:docDefaults>
     <w:rPrDefault>
       <w:rPr>
@@ -427,7 +435,7 @@
     </w:rPrDefault>
     <w:pPrDefault/>
   </w:docDefaults>
-  <w:latentStyles w:defLockedState="0" w:defUIPriority="99" w:defSemiHidden="1" w:defUnhideWhenUsed="1" w:defQFormat="0" w:count="267">
+  <w:latentStyles w:defLockedState="0" w:defUIPriority="99" w:defSemiHidden="1" w:defUnhideWhenUsed="1" w:defQFormat="0" w:count="276">
     <w:lsdException w:name="Normal" w:semiHidden="0" w:uiPriority="0" w:unhideWhenUsed="0" w:qFormat="1"/>
     <w:lsdException w:name="heading 1" w:semiHidden="0" w:uiPriority="9" w:unhideWhenUsed="0" w:qFormat="1"/>
     <w:lsdException w:name="heading 2" w:uiPriority="9" w:qFormat="1"/>
@@ -566,7 +574,7 @@
     <w:lsdException w:name="Bibliography" w:uiPriority="37"/>
     <w:lsdException w:name="TOC Heading" w:uiPriority="39" w:qFormat="1"/>
   </w:latentStyles>
-  <w:style w:type="paragraph" w:default="1" w:styleId="a">
+  <w:style w:type="paragraph" w:default="1" w:styleId="Normal">
     <w:name w:val="Normal"/>
     <w:qFormat/>
     <w:rsid w:val="001A1073"/>
@@ -575,10 +583,10 @@
       <w:jc w:val="both"/>
     </w:pPr>
   </w:style>
-  <w:style w:type="paragraph" w:styleId="1">
+  <w:style w:type="paragraph" w:styleId="Heading1">
     <w:name w:val="heading 1"/>
-    <w:basedOn w:val="normal"/>
-    <w:next w:val="normal"/>
+    <w:basedOn w:val="normal0"/>
+    <w:next w:val="normal0"/>
     <w:rsid w:val="0073478C"/>
     <w:pPr>
       <w:keepNext/>
@@ -593,10 +601,10 @@
       <w:szCs w:val="48"/>
     </w:rPr>
   </w:style>
-  <w:style w:type="paragraph" w:styleId="2">
+  <w:style w:type="paragraph" w:styleId="Heading2">
     <w:name w:val="heading 2"/>
-    <w:basedOn w:val="normal"/>
-    <w:next w:val="normal"/>
+    <w:basedOn w:val="normal0"/>
+    <w:next w:val="normal0"/>
     <w:rsid w:val="0073478C"/>
     <w:pPr>
       <w:keepNext/>
@@ -611,10 +619,10 @@
       <w:szCs w:val="36"/>
     </w:rPr>
   </w:style>
-  <w:style w:type="paragraph" w:styleId="3">
+  <w:style w:type="paragraph" w:styleId="Heading3">
     <w:name w:val="heading 3"/>
-    <w:basedOn w:val="normal"/>
-    <w:next w:val="normal"/>
+    <w:basedOn w:val="normal0"/>
+    <w:next w:val="normal0"/>
     <w:rsid w:val="0073478C"/>
     <w:pPr>
       <w:keepNext/>
@@ -629,10 +637,10 @@
       <w:szCs w:val="28"/>
     </w:rPr>
   </w:style>
-  <w:style w:type="paragraph" w:styleId="4">
+  <w:style w:type="paragraph" w:styleId="Heading4">
     <w:name w:val="heading 4"/>
-    <w:basedOn w:val="normal"/>
-    <w:next w:val="normal"/>
+    <w:basedOn w:val="normal0"/>
+    <w:next w:val="normal0"/>
     <w:rsid w:val="0073478C"/>
     <w:pPr>
       <w:keepNext/>
@@ -645,10 +653,10 @@
       <w:b/>
     </w:rPr>
   </w:style>
-  <w:style w:type="paragraph" w:styleId="5">
+  <w:style w:type="paragraph" w:styleId="Heading5">
     <w:name w:val="heading 5"/>
-    <w:basedOn w:val="normal"/>
-    <w:next w:val="normal"/>
+    <w:basedOn w:val="normal0"/>
+    <w:next w:val="normal0"/>
     <w:rsid w:val="0073478C"/>
     <w:pPr>
       <w:keepNext/>
@@ -663,10 +671,10 @@
       <w:szCs w:val="22"/>
     </w:rPr>
   </w:style>
-  <w:style w:type="paragraph" w:styleId="6">
+  <w:style w:type="paragraph" w:styleId="Heading6">
     <w:name w:val="heading 6"/>
-    <w:basedOn w:val="normal"/>
-    <w:next w:val="normal"/>
+    <w:basedOn w:val="normal0"/>
+    <w:next w:val="normal0"/>
     <w:rsid w:val="0073478C"/>
     <w:pPr>
       <w:keepNext/>
@@ -681,18 +689,17 @@
       <w:szCs w:val="20"/>
     </w:rPr>
   </w:style>
-  <w:style w:type="character" w:default="1" w:styleId="a0">
+  <w:style w:type="character" w:default="1" w:styleId="DefaultParagraphFont">
     <w:name w:val="Default Paragraph Font"/>
     <w:uiPriority w:val="1"/>
     <w:semiHidden/>
     <w:unhideWhenUsed/>
   </w:style>
-  <w:style w:type="table" w:default="1" w:styleId="a1">
+  <w:style w:type="table" w:default="1" w:styleId="TableNormal">
     <w:name w:val="Normal Table"/>
     <w:uiPriority w:val="99"/>
     <w:semiHidden/>
     <w:unhideWhenUsed/>
-    <w:qFormat/>
     <w:tblPr>
       <w:tblInd w:w="0" w:type="dxa"/>
       <w:tblCellMar>
@@ -703,18 +710,18 @@
       </w:tblCellMar>
     </w:tblPr>
   </w:style>
-  <w:style w:type="numbering" w:default="1" w:styleId="a2">
+  <w:style w:type="numbering" w:default="1" w:styleId="NoList">
     <w:name w:val="No List"/>
     <w:uiPriority w:val="99"/>
     <w:semiHidden/>
     <w:unhideWhenUsed/>
   </w:style>
-  <w:style w:type="paragraph" w:customStyle="1" w:styleId="normal">
+  <w:style w:type="paragraph" w:customStyle="1" w:styleId="normal0">
     <w:name w:val="normal"/>
     <w:rsid w:val="0073478C"/>
   </w:style>
-  <w:style w:type="table" w:customStyle="1" w:styleId="TableNormal">
-    <w:name w:val="Table Normal"/>
+  <w:style w:type="table" w:customStyle="1" w:styleId="TableNormal1">
+    <w:name w:val="Table Normal1"/>
     <w:rsid w:val="0073478C"/>
     <w:tblPr>
       <w:tblCellMar>
@@ -725,10 +732,10 @@
       </w:tblCellMar>
     </w:tblPr>
   </w:style>
-  <w:style w:type="paragraph" w:styleId="a3">
+  <w:style w:type="paragraph" w:styleId="Title">
     <w:name w:val="Title"/>
-    <w:basedOn w:val="normal"/>
-    <w:next w:val="normal"/>
+    <w:basedOn w:val="normal0"/>
+    <w:next w:val="normal0"/>
     <w:rsid w:val="0073478C"/>
     <w:pPr>
       <w:keepNext/>
@@ -742,10 +749,10 @@
       <w:szCs w:val="72"/>
     </w:rPr>
   </w:style>
-  <w:style w:type="paragraph" w:styleId="a4">
+  <w:style w:type="paragraph" w:styleId="Subtitle">
     <w:name w:val="Subtitle"/>
-    <w:basedOn w:val="normal"/>
-    <w:next w:val="normal"/>
+    <w:basedOn w:val="normal0"/>
+    <w:next w:val="normal0"/>
     <w:rsid w:val="0073478C"/>
     <w:pPr>
       <w:keepNext/>
@@ -761,10 +768,10 @@
       <w:szCs w:val="48"/>
     </w:rPr>
   </w:style>
-  <w:style w:type="paragraph" w:styleId="a5">
+  <w:style w:type="paragraph" w:styleId="Header">
     <w:name w:val="header"/>
-    <w:basedOn w:val="a"/>
-    <w:link w:val="Char"/>
+    <w:basedOn w:val="Normal"/>
+    <w:link w:val="HeaderChar"/>
     <w:uiPriority w:val="99"/>
     <w:semiHidden/>
     <w:unhideWhenUsed/>
@@ -785,10 +792,10 @@
       <w:szCs w:val="18"/>
     </w:rPr>
   </w:style>
-  <w:style w:type="character" w:customStyle="1" w:styleId="Char">
-    <w:name w:val="页眉 Char"/>
-    <w:basedOn w:val="a0"/>
-    <w:link w:val="a5"/>
+  <w:style w:type="character" w:customStyle="1" w:styleId="HeaderChar">
+    <w:name w:val="Header Char"/>
+    <w:basedOn w:val="DefaultParagraphFont"/>
+    <w:link w:val="Header"/>
     <w:uiPriority w:val="99"/>
     <w:semiHidden/>
     <w:rsid w:val="007E1714"/>
@@ -797,10 +804,10 @@
       <w:szCs w:val="18"/>
     </w:rPr>
   </w:style>
-  <w:style w:type="paragraph" w:styleId="a6">
+  <w:style w:type="paragraph" w:styleId="Footer">
     <w:name w:val="footer"/>
-    <w:basedOn w:val="a"/>
-    <w:link w:val="Char0"/>
+    <w:basedOn w:val="Normal"/>
+    <w:link w:val="FooterChar"/>
     <w:uiPriority w:val="99"/>
     <w:semiHidden/>
     <w:unhideWhenUsed/>
@@ -818,10 +825,429 @@
       <w:szCs w:val="18"/>
     </w:rPr>
   </w:style>
-  <w:style w:type="character" w:customStyle="1" w:styleId="Char0">
-    <w:name w:val="页脚 Char"/>
-    <w:basedOn w:val="a0"/>
-    <w:link w:val="a6"/>
+  <w:style w:type="character" w:customStyle="1" w:styleId="FooterChar">
+    <w:name w:val="Footer Char"/>
+    <w:basedOn w:val="DefaultParagraphFont"/>
+    <w:link w:val="Footer"/>
+    <w:uiPriority w:val="99"/>
+    <w:semiHidden/>
+    <w:rsid w:val="007E1714"/>
+    <w:rPr>
+      <w:sz w:val="18"/>
+      <w:szCs w:val="18"/>
+    </w:rPr>
+  </w:style>
+</w:styles>
+</file>
+
+<file path=word/stylesWithEffects.xml><?xml version="1.0" encoding="utf-8"?>
+<w:styles xmlns:wpc="http://schemas.microsoft.com/office/word/2010/wordprocessingCanvas" xmlns:mo="http://schemas.microsoft.com/office/mac/office/2008/main" xmlns:mc="http://schemas.openxmlformats.org/markup-compatibility/2006" xmlns:mv="urn:schemas-microsoft-com:mac:vml" xmlns:o="urn:schemas-microsoft-com:office:office" xmlns:r="http://schemas.openxmlformats.org/officeDocument/2006/relationships" xmlns:m="http://schemas.openxmlformats.org/officeDocument/2006/math" xmlns:v="urn:schemas-microsoft-com:vml" xmlns:wp14="http://schemas.microsoft.com/office/word/2010/wordprocessingDrawing" xmlns:wp="http://schemas.openxmlformats.org/drawingml/2006/wordprocessingDrawing" xmlns:w10="urn:schemas-microsoft-com:office:word" xmlns:w="http://schemas.openxmlformats.org/wordprocessingml/2006/main" xmlns:w14="http://schemas.microsoft.com/office/word/2010/wordml" xmlns:wpg="http://schemas.microsoft.com/office/word/2010/wordprocessingGroup" xmlns:wpi="http://schemas.microsoft.com/office/word/2010/wordprocessingInk" xmlns:wne="http://schemas.microsoft.com/office/word/2006/wordml" xmlns:wps="http://schemas.microsoft.com/office/word/2010/wordprocessingShape" mc:Ignorable="w14 wp14">
+  <w:docDefaults>
+    <w:rPrDefault>
+      <w:rPr>
+        <w:rFonts w:ascii="Cambria" w:eastAsiaTheme="minorEastAsia" w:hAnsi="Cambria" w:cs="Cambria"/>
+        <w:color w:val="000000"/>
+        <w:sz w:val="24"/>
+        <w:szCs w:val="24"/>
+        <w:lang w:val="en-US" w:eastAsia="zh-CN" w:bidi="ar-SA"/>
+      </w:rPr>
+    </w:rPrDefault>
+    <w:pPrDefault/>
+  </w:docDefaults>
+  <w:latentStyles w:defLockedState="0" w:defUIPriority="99" w:defSemiHidden="1" w:defUnhideWhenUsed="1" w:defQFormat="0" w:count="276">
+    <w:lsdException w:name="Normal" w:semiHidden="0" w:uiPriority="0" w:unhideWhenUsed="0" w:qFormat="1"/>
+    <w:lsdException w:name="heading 1" w:semiHidden="0" w:uiPriority="9" w:unhideWhenUsed="0" w:qFormat="1"/>
+    <w:lsdException w:name="heading 2" w:uiPriority="9" w:qFormat="1"/>
+    <w:lsdException w:name="heading 3" w:uiPriority="9" w:qFormat="1"/>
+    <w:lsdException w:name="heading 4" w:uiPriority="9" w:qFormat="1"/>
+    <w:lsdException w:name="heading 5" w:uiPriority="9" w:qFormat="1"/>
+    <w:lsdException w:name="heading 6" w:uiPriority="9" w:qFormat="1"/>
+    <w:lsdException w:name="heading 7" w:uiPriority="9" w:qFormat="1"/>
+    <w:lsdException w:name="heading 8" w:uiPriority="9" w:qFormat="1"/>
+    <w:lsdException w:name="heading 9" w:uiPriority="9" w:qFormat="1"/>
+    <w:lsdException w:name="toc 1" w:uiPriority="39"/>
+    <w:lsdException w:name="toc 2" w:uiPriority="39"/>
+    <w:lsdException w:name="toc 3" w:uiPriority="39"/>
+    <w:lsdException w:name="toc 4" w:uiPriority="39"/>
+    <w:lsdException w:name="toc 5" w:uiPriority="39"/>
+    <w:lsdException w:name="toc 6" w:uiPriority="39"/>
+    <w:lsdException w:name="toc 7" w:uiPriority="39"/>
+    <w:lsdException w:name="toc 8" w:uiPriority="39"/>
+    <w:lsdException w:name="toc 9" w:uiPriority="39"/>
+    <w:lsdException w:name="caption" w:uiPriority="35" w:qFormat="1"/>
+    <w:lsdException w:name="Title" w:semiHidden="0" w:uiPriority="10" w:unhideWhenUsed="0" w:qFormat="1"/>
+    <w:lsdException w:name="Default Paragraph Font" w:uiPriority="1"/>
+    <w:lsdException w:name="Subtitle" w:semiHidden="0" w:uiPriority="11" w:unhideWhenUsed="0" w:qFormat="1"/>
+    <w:lsdException w:name="Strong" w:semiHidden="0" w:uiPriority="22" w:unhideWhenUsed="0" w:qFormat="1"/>
+    <w:lsdException w:name="Emphasis" w:semiHidden="0" w:uiPriority="20" w:unhideWhenUsed="0" w:qFormat="1"/>
+    <w:lsdException w:name="Table Grid" w:semiHidden="0" w:uiPriority="59" w:unhideWhenUsed="0"/>
+    <w:lsdException w:name="Placeholder Text" w:unhideWhenUsed="0"/>
+    <w:lsdException w:name="No Spacing" w:semiHidden="0" w:uiPriority="1" w:unhideWhenUsed="0" w:qFormat="1"/>
+    <w:lsdException w:name="Light Shading" w:semiHidden="0" w:uiPriority="60" w:unhideWhenUsed="0"/>
+    <w:lsdException w:name="Light List" w:semiHidden="0" w:uiPriority="61" w:unhideWhenUsed="0"/>
+    <w:lsdException w:name="Light Grid" w:semiHidden="0" w:uiPriority="62" w:unhideWhenUsed="0"/>
+    <w:lsdException w:name="Medium Shading 1" w:semiHidden="0" w:uiPriority="63" w:unhideWhenUsed="0"/>
+    <w:lsdException w:name="Medium Shading 2" w:semiHidden="0" w:uiPriority="64" w:unhideWhenUsed="0"/>
+    <w:lsdException w:name="Medium List 1" w:semiHidden="0" w:uiPriority="65" w:unhideWhenUsed="0"/>
+    <w:lsdException w:name="Medium List 2" w:semiHidden="0" w:uiPriority="66" w:unhideWhenUsed="0"/>
+    <w:lsdException w:name="Medium Grid 1" w:semiHidden="0" w:uiPriority="67" w:unhideWhenUsed="0"/>
+    <w:lsdException w:name="Medium Grid 2" w:semiHidden="0" w:uiPriority="68" w:unhideWhenUsed="0"/>
+    <w:lsdException w:name="Medium Grid 3" w:semiHidden="0" w:uiPriority="69" w:unhideWhenUsed="0"/>
+    <w:lsdException w:name="Dark List" w:semiHidden="0" w:uiPriority="70" w:unhideWhenUsed="0"/>
+    <w:lsdException w:name="Colorful Shading" w:semiHidden="0" w:uiPriority="71" w:unhideWhenUsed="0"/>
+    <w:lsdException w:name="Colorful List" w:semiHidden="0" w:uiPriority="72" w:unhideWhenUsed="0"/>
+    <w:lsdException w:name="Colorful Grid" w:semiHidden="0" w:uiPriority="73" w:unhideWhenUsed="0"/>
+    <w:lsdException w:name="Light Shading Accent 1" w:semiHidden="0" w:uiPriority="60" w:unhideWhenUsed="0"/>
+    <w:lsdException w:name="Light List Accent 1" w:semiHidden="0" w:uiPriority="61" w:unhideWhenUsed="0"/>
+    <w:lsdException w:name="Light Grid Accent 1" w:semiHidden="0" w:uiPriority="62" w:unhideWhenUsed="0"/>
+    <w:lsdException w:name="Medium Shading 1 Accent 1" w:semiHidden="0" w:uiPriority="63" w:unhideWhenUsed="0"/>
+    <w:lsdException w:name="Medium Shading 2 Accent 1" w:semiHidden="0" w:uiPriority="64" w:unhideWhenUsed="0"/>
+    <w:lsdException w:name="Medium List 1 Accent 1" w:semiHidden="0" w:uiPriority="65" w:unhideWhenUsed="0"/>
+    <w:lsdException w:name="Revision" w:unhideWhenUsed="0"/>
+    <w:lsdException w:name="List Paragraph" w:semiHidden="0" w:uiPriority="34" w:unhideWhenUsed="0" w:qFormat="1"/>
+    <w:lsdException w:name="Quote" w:semiHidden="0" w:uiPriority="29" w:unhideWhenUsed="0" w:qFormat="1"/>
+    <w:lsdException w:name="Intense Quote" w:semiHidden="0" w:uiPriority="30" w:unhideWhenUsed="0" w:qFormat="1"/>
+    <w:lsdException w:name="Medium List 2 Accent 1" w:semiHidden="0" w:uiPriority="66" w:unhideWhenUsed="0"/>
+    <w:lsdException w:name="Medium Grid 1 Accent 1" w:semiHidden="0" w:uiPriority="67" w:unhideWhenUsed="0"/>
+    <w:lsdException w:name="Medium Grid 2 Accent 1" w:semiHidden="0" w:uiPriority="68" w:unhideWhenUsed="0"/>
+    <w:lsdException w:name="Medium Grid 3 Accent 1" w:semiHidden="0" w:uiPriority="69" w:unhideWhenUsed="0"/>
+    <w:lsdException w:name="Dark List Accent 1" w:semiHidden="0" w:uiPriority="70" w:unhideWhenUsed="0"/>
+    <w:lsdException w:name="Colorful Shading Accent 1" w:semiHidden="0" w:uiPriority="71" w:unhideWhenUsed="0"/>
+    <w:lsdException w:name="Colorful List Accent 1" w:semiHidden="0" w:uiPriority="72" w:unhideWhenUsed="0"/>
+    <w:lsdException w:name="Colorful Grid Accent 1" w:semiHidden="0" w:uiPriority="73" w:unhideWhenUsed="0"/>
+    <w:lsdException w:name="Light Shading Accent 2" w:semiHidden="0" w:uiPriority="60" w:unhideWhenUsed="0"/>
+    <w:lsdException w:name="Light List Accent 2" w:semiHidden="0" w:uiPriority="61" w:unhideWhenUsed="0"/>
+    <w:lsdException w:name="Light Grid Accent 2" w:semiHidden="0" w:uiPriority="62" w:unhideWhenUsed="0"/>
+    <w:lsdException w:name="Medium Shading 1 Accent 2" w:semiHidden="0" w:uiPriority="63" w:unhideWhenUsed="0"/>
+    <w:lsdException w:name="Medium Shading 2 Accent 2" w:semiHidden="0" w:uiPriority="64" w:unhideWhenUsed="0"/>
+    <w:lsdException w:name="Medium List 1 Accent 2" w:semiHidden="0" w:uiPriority="65" w:unhideWhenUsed="0"/>
+    <w:lsdException w:name="Medium List 2 Accent 2" w:semiHidden="0" w:uiPriority="66" w:unhideWhenUsed="0"/>
+    <w:lsdException w:name="Medium Grid 1 Accent 2" w:semiHidden="0" w:uiPriority="67" w:unhideWhenUsed="0"/>
+    <w:lsdException w:name="Medium Grid 2 Accent 2" w:semiHidden="0" w:uiPriority="68" w:unhideWhenUsed="0"/>
+    <w:lsdException w:name="Medium Grid 3 Accent 2" w:semiHidden="0" w:uiPriority="69" w:unhideWhenUsed="0"/>
+    <w:lsdException w:name="Dark List Accent 2" w:semiHidden="0" w:uiPriority="70" w:unhideWhenUsed="0"/>
+    <w:lsdException w:name="Colorful Shading Accent 2" w:semiHidden="0" w:uiPriority="71" w:unhideWhenUsed="0"/>
+    <w:lsdException w:name="Colorful List Accent 2" w:semiHidden="0" w:uiPriority="72" w:unhideWhenUsed="0"/>
+    <w:lsdException w:name="Colorful Grid Accent 2" w:semiHidden="0" w:uiPriority="73" w:unhideWhenUsed="0"/>
+    <w:lsdException w:name="Light Shading Accent 3" w:semiHidden="0" w:uiPriority="60" w:unhideWhenUsed="0"/>
+    <w:lsdException w:name="Light List Accent 3" w:semiHidden="0" w:uiPriority="61" w:unhideWhenUsed="0"/>
+    <w:lsdException w:name="Light Grid Accent 3" w:semiHidden="0" w:uiPriority="62" w:unhideWhenUsed="0"/>
+    <w:lsdException w:name="Medium Shading 1 Accent 3" w:semiHidden="0" w:uiPriority="63" w:unhideWhenUsed="0"/>
+    <w:lsdException w:name="Medium Shading 2 Accent 3" w:semiHidden="0" w:uiPriority="64" w:unhideWhenUsed="0"/>
+    <w:lsdException w:name="Medium List 1 Accent 3" w:semiHidden="0" w:uiPriority="65" w:unhideWhenUsed="0"/>
+    <w:lsdException w:name="Medium List 2 Accent 3" w:semiHidden="0" w:uiPriority="66" w:unhideWhenUsed="0"/>
+    <w:lsdException w:name="Medium Grid 1 Accent 3" w:semiHidden="0" w:uiPriority="67" w:unhideWhenUsed="0"/>
+    <w:lsdException w:name="Medium Grid 2 Accent 3" w:semiHidden="0" w:uiPriority="68" w:unhideWhenUsed="0"/>
+    <w:lsdException w:name="Medium Grid 3 Accent 3" w:semiHidden="0" w:uiPriority="69" w:unhideWhenUsed="0"/>
+    <w:lsdException w:name="Dark List Accent 3" w:semiHidden="0" w:uiPriority="70" w:unhideWhenUsed="0"/>
+    <w:lsdException w:name="Colorful Shading Accent 3" w:semiHidden="0" w:uiPriority="71" w:unhideWhenUsed="0"/>
+    <w:lsdException w:name="Colorful List Accent 3" w:semiHidden="0" w:uiPriority="72" w:unhideWhenUsed="0"/>
+    <w:lsdException w:name="Colorful Grid Accent 3" w:semiHidden="0" w:uiPriority="73" w:unhideWhenUsed="0"/>
+    <w:lsdException w:name="Light Shading Accent 4" w:semiHidden="0" w:uiPriority="60" w:unhideWhenUsed="0"/>
+    <w:lsdException w:name="Light List Accent 4" w:semiHidden="0" w:uiPriority="61" w:unhideWhenUsed="0"/>
+    <w:lsdException w:name="Light Grid Accent 4" w:semiHidden="0" w:uiPriority="62" w:unhideWhenUsed="0"/>
+    <w:lsdException w:name="Medium Shading 1 Accent 4" w:semiHidden="0" w:uiPriority="63" w:unhideWhenUsed="0"/>
+    <w:lsdException w:name="Medium Shading 2 Accent 4" w:semiHidden="0" w:uiPriority="64" w:unhideWhenUsed="0"/>
+    <w:lsdException w:name="Medium List 1 Accent 4" w:semiHidden="0" w:uiPriority="65" w:unhideWhenUsed="0"/>
+    <w:lsdException w:name="Medium List 2 Accent 4" w:semiHidden="0" w:uiPriority="66" w:unhideWhenUsed="0"/>
+    <w:lsdException w:name="Medium Grid 1 Accent 4" w:semiHidden="0" w:uiPriority="67" w:unhideWhenUsed="0"/>
+    <w:lsdException w:name="Medium Grid 2 Accent 4" w:semiHidden="0" w:uiPriority="68" w:unhideWhenUsed="0"/>
+    <w:lsdException w:name="Medium Grid 3 Accent 4" w:semiHidden="0" w:uiPriority="69" w:unhideWhenUsed="0"/>
+    <w:lsdException w:name="Dark List Accent 4" w:semiHidden="0" w:uiPriority="70" w:unhideWhenUsed="0"/>
+    <w:lsdException w:name="Colorful Shading Accent 4" w:semiHidden="0" w:uiPriority="71" w:unhideWhenUsed="0"/>
+    <w:lsdException w:name="Colorful List Accent 4" w:semiHidden="0" w:uiPriority="72" w:unhideWhenUsed="0"/>
+    <w:lsdException w:name="Colorful Grid Accent 4" w:semiHidden="0" w:uiPriority="73" w:unhideWhenUsed="0"/>
+    <w:lsdException w:name="Light Shading Accent 5" w:semiHidden="0" w:uiPriority="60" w:unhideWhenUsed="0"/>
+    <w:lsdException w:name="Light List Accent 5" w:semiHidden="0" w:uiPriority="61" w:unhideWhenUsed="0"/>
+    <w:lsdException w:name="Light Grid Accent 5" w:semiHidden="0" w:uiPriority="62" w:unhideWhenUsed="0"/>
+    <w:lsdException w:name="Medium Shading 1 Accent 5" w:semiHidden="0" w:uiPriority="63" w:unhideWhenUsed="0"/>
+    <w:lsdException w:name="Medium Shading 2 Accent 5" w:semiHidden="0" w:uiPriority="64" w:unhideWhenUsed="0"/>
+    <w:lsdException w:name="Medium List 1 Accent 5" w:semiHidden="0" w:uiPriority="65" w:unhideWhenUsed="0"/>
+    <w:lsdException w:name="Medium List 2 Accent 5" w:semiHidden="0" w:uiPriority="66" w:unhideWhenUsed="0"/>
+    <w:lsdException w:name="Medium Grid 1 Accent 5" w:semiHidden="0" w:uiPriority="67" w:unhideWhenUsed="0"/>
+    <w:lsdException w:name="Medium Grid 2 Accent 5" w:semiHidden="0" w:uiPriority="68" w:unhideWhenUsed="0"/>
+    <w:lsdException w:name="Medium Grid 3 Accent 5" w:semiHidden="0" w:uiPriority="69" w:unhideWhenUsed="0"/>
+    <w:lsdException w:name="Dark List Accent 5" w:semiHidden="0" w:uiPriority="70" w:unhideWhenUsed="0"/>
+    <w:lsdException w:name="Colorful Shading Accent 5" w:semiHidden="0" w:uiPriority="71" w:unhideWhenUsed="0"/>
+    <w:lsdException w:name="Colorful List Accent 5" w:semiHidden="0" w:uiPriority="72" w:unhideWhenUsed="0"/>
+    <w:lsdException w:name="Colorful Grid Accent 5" w:semiHidden="0" w:uiPriority="73" w:unhideWhenUsed="0"/>
+    <w:lsdException w:name="Light Shading Accent 6" w:semiHidden="0" w:uiPriority="60" w:unhideWhenUsed="0"/>
+    <w:lsdException w:name="Light List Accent 6" w:semiHidden="0" w:uiPriority="61" w:unhideWhenUsed="0"/>
+    <w:lsdException w:name="Light Grid Accent 6" w:semiHidden="0" w:uiPriority="62" w:unhideWhenUsed="0"/>
+    <w:lsdException w:name="Medium Shading 1 Accent 6" w:semiHidden="0" w:uiPriority="63" w:unhideWhenUsed="0"/>
+    <w:lsdException w:name="Medium Shading 2 Accent 6" w:semiHidden="0" w:uiPriority="64" w:unhideWhenUsed="0"/>
+    <w:lsdException w:name="Medium List 1 Accent 6" w:semiHidden="0" w:uiPriority="65" w:unhideWhenUsed="0"/>
+    <w:lsdException w:name="Medium List 2 Accent 6" w:semiHidden="0" w:uiPriority="66" w:unhideWhenUsed="0"/>
+    <w:lsdException w:name="Medium Grid 1 Accent 6" w:semiHidden="0" w:uiPriority="67" w:unhideWhenUsed="0"/>
+    <w:lsdException w:name="Medium Grid 2 Accent 6" w:semiHidden="0" w:uiPriority="68" w:unhideWhenUsed="0"/>
+    <w:lsdException w:name="Medium Grid 3 Accent 6" w:semiHidden="0" w:uiPriority="69" w:unhideWhenUsed="0"/>
+    <w:lsdException w:name="Dark List Accent 6" w:semiHidden="0" w:uiPriority="70" w:unhideWhenUsed="0"/>
+    <w:lsdException w:name="Colorful Shading Accent 6" w:semiHidden="0" w:uiPriority="71" w:unhideWhenUsed="0"/>
+    <w:lsdException w:name="Colorful List Accent 6" w:semiHidden="0" w:uiPriority="72" w:unhideWhenUsed="0"/>
+    <w:lsdException w:name="Colorful Grid Accent 6" w:semiHidden="0" w:uiPriority="73" w:unhideWhenUsed="0"/>
+    <w:lsdException w:name="Subtle Emphasis" w:semiHidden="0" w:uiPriority="19" w:unhideWhenUsed="0" w:qFormat="1"/>
+    <w:lsdException w:name="Intense Emphasis" w:semiHidden="0" w:uiPriority="21" w:unhideWhenUsed="0" w:qFormat="1"/>
+    <w:lsdException w:name="Subtle Reference" w:semiHidden="0" w:uiPriority="31" w:unhideWhenUsed="0" w:qFormat="1"/>
+    <w:lsdException w:name="Intense Reference" w:semiHidden="0" w:uiPriority="32" w:unhideWhenUsed="0" w:qFormat="1"/>
+    <w:lsdException w:name="Book Title" w:semiHidden="0" w:uiPriority="33" w:unhideWhenUsed="0" w:qFormat="1"/>
+    <w:lsdException w:name="Bibliography" w:uiPriority="37"/>
+    <w:lsdException w:name="TOC Heading" w:uiPriority="39" w:qFormat="1"/>
+  </w:latentStyles>
+  <w:style w:type="paragraph" w:default="1" w:styleId="Normal">
+    <w:name w:val="Normal"/>
+    <w:qFormat/>
+    <w:rsid w:val="001A1073"/>
+    <w:pPr>
+      <w:widowControl w:val="0"/>
+      <w:jc w:val="both"/>
+    </w:pPr>
+  </w:style>
+  <w:style w:type="paragraph" w:styleId="Heading1">
+    <w:name w:val="heading 1"/>
+    <w:basedOn w:val="normal0"/>
+    <w:next w:val="normal0"/>
+    <w:rsid w:val="0073478C"/>
+    <w:pPr>
+      <w:keepNext/>
+      <w:keepLines/>
+      <w:spacing w:before="480" w:after="120"/>
+      <w:contextualSpacing/>
+      <w:outlineLvl w:val="0"/>
+    </w:pPr>
+    <w:rPr>
+      <w:b/>
+      <w:sz w:val="48"/>
+      <w:szCs w:val="48"/>
+    </w:rPr>
+  </w:style>
+  <w:style w:type="paragraph" w:styleId="Heading2">
+    <w:name w:val="heading 2"/>
+    <w:basedOn w:val="normal0"/>
+    <w:next w:val="normal0"/>
+    <w:rsid w:val="0073478C"/>
+    <w:pPr>
+      <w:keepNext/>
+      <w:keepLines/>
+      <w:spacing w:before="360" w:after="80"/>
+      <w:contextualSpacing/>
+      <w:outlineLvl w:val="1"/>
+    </w:pPr>
+    <w:rPr>
+      <w:b/>
+      <w:sz w:val="36"/>
+      <w:szCs w:val="36"/>
+    </w:rPr>
+  </w:style>
+  <w:style w:type="paragraph" w:styleId="Heading3">
+    <w:name w:val="heading 3"/>
+    <w:basedOn w:val="normal0"/>
+    <w:next w:val="normal0"/>
+    <w:rsid w:val="0073478C"/>
+    <w:pPr>
+      <w:keepNext/>
+      <w:keepLines/>
+      <w:spacing w:before="280" w:after="80"/>
+      <w:contextualSpacing/>
+      <w:outlineLvl w:val="2"/>
+    </w:pPr>
+    <w:rPr>
+      <w:b/>
+      <w:sz w:val="28"/>
+      <w:szCs w:val="28"/>
+    </w:rPr>
+  </w:style>
+  <w:style w:type="paragraph" w:styleId="Heading4">
+    <w:name w:val="heading 4"/>
+    <w:basedOn w:val="normal0"/>
+    <w:next w:val="normal0"/>
+    <w:rsid w:val="0073478C"/>
+    <w:pPr>
+      <w:keepNext/>
+      <w:keepLines/>
+      <w:spacing w:before="240" w:after="40"/>
+      <w:contextualSpacing/>
+      <w:outlineLvl w:val="3"/>
+    </w:pPr>
+    <w:rPr>
+      <w:b/>
+    </w:rPr>
+  </w:style>
+  <w:style w:type="paragraph" w:styleId="Heading5">
+    <w:name w:val="heading 5"/>
+    <w:basedOn w:val="normal0"/>
+    <w:next w:val="normal0"/>
+    <w:rsid w:val="0073478C"/>
+    <w:pPr>
+      <w:keepNext/>
+      <w:keepLines/>
+      <w:spacing w:before="220" w:after="40"/>
+      <w:contextualSpacing/>
+      <w:outlineLvl w:val="4"/>
+    </w:pPr>
+    <w:rPr>
+      <w:b/>
+      <w:sz w:val="22"/>
+      <w:szCs w:val="22"/>
+    </w:rPr>
+  </w:style>
+  <w:style w:type="paragraph" w:styleId="Heading6">
+    <w:name w:val="heading 6"/>
+    <w:basedOn w:val="normal0"/>
+    <w:next w:val="normal0"/>
+    <w:rsid w:val="0073478C"/>
+    <w:pPr>
+      <w:keepNext/>
+      <w:keepLines/>
+      <w:spacing w:before="200" w:after="40"/>
+      <w:contextualSpacing/>
+      <w:outlineLvl w:val="5"/>
+    </w:pPr>
+    <w:rPr>
+      <w:b/>
+      <w:sz w:val="20"/>
+      <w:szCs w:val="20"/>
+    </w:rPr>
+  </w:style>
+  <w:style w:type="character" w:default="1" w:styleId="DefaultParagraphFont">
+    <w:name w:val="Default Paragraph Font"/>
+    <w:uiPriority w:val="1"/>
+    <w:semiHidden/>
+    <w:unhideWhenUsed/>
+  </w:style>
+  <w:style w:type="table" w:default="1" w:styleId="TableNormal">
+    <w:name w:val="Normal Table"/>
+    <w:uiPriority w:val="99"/>
+    <w:semiHidden/>
+    <w:unhideWhenUsed/>
+    <w:tblPr>
+      <w:tblInd w:w="0" w:type="dxa"/>
+      <w:tblCellMar>
+        <w:top w:w="0" w:type="dxa"/>
+        <w:left w:w="108" w:type="dxa"/>
+        <w:bottom w:w="0" w:type="dxa"/>
+        <w:right w:w="108" w:type="dxa"/>
+      </w:tblCellMar>
+    </w:tblPr>
+  </w:style>
+  <w:style w:type="numbering" w:default="1" w:styleId="NoList">
+    <w:name w:val="No List"/>
+    <w:uiPriority w:val="99"/>
+    <w:semiHidden/>
+    <w:unhideWhenUsed/>
+  </w:style>
+  <w:style w:type="paragraph" w:customStyle="1" w:styleId="normal0">
+    <w:name w:val="normal"/>
+    <w:rsid w:val="0073478C"/>
+  </w:style>
+  <w:style w:type="table" w:customStyle="1" w:styleId="TableNormal1">
+    <w:name w:val="Table Normal1"/>
+    <w:rsid w:val="0073478C"/>
+    <w:tblPr>
+      <w:tblCellMar>
+        <w:top w:w="0" w:type="dxa"/>
+        <w:left w:w="0" w:type="dxa"/>
+        <w:bottom w:w="0" w:type="dxa"/>
+        <w:right w:w="0" w:type="dxa"/>
+      </w:tblCellMar>
+    </w:tblPr>
+  </w:style>
+  <w:style w:type="paragraph" w:styleId="Title">
+    <w:name w:val="Title"/>
+    <w:basedOn w:val="normal0"/>
+    <w:next w:val="normal0"/>
+    <w:rsid w:val="0073478C"/>
+    <w:pPr>
+      <w:keepNext/>
+      <w:keepLines/>
+      <w:spacing w:before="480" w:after="120"/>
+      <w:contextualSpacing/>
+    </w:pPr>
+    <w:rPr>
+      <w:b/>
+      <w:sz w:val="72"/>
+      <w:szCs w:val="72"/>
+    </w:rPr>
+  </w:style>
+  <w:style w:type="paragraph" w:styleId="Subtitle">
+    <w:name w:val="Subtitle"/>
+    <w:basedOn w:val="normal0"/>
+    <w:next w:val="normal0"/>
+    <w:rsid w:val="0073478C"/>
+    <w:pPr>
+      <w:keepNext/>
+      <w:keepLines/>
+      <w:spacing w:before="360" w:after="80"/>
+      <w:contextualSpacing/>
+    </w:pPr>
+    <w:rPr>
+      <w:rFonts w:ascii="Georgia" w:eastAsia="Georgia" w:hAnsi="Georgia" w:cs="Georgia"/>
+      <w:i/>
+      <w:color w:val="666666"/>
+      <w:sz w:val="48"/>
+      <w:szCs w:val="48"/>
+    </w:rPr>
+  </w:style>
+  <w:style w:type="paragraph" w:styleId="Header">
+    <w:name w:val="header"/>
+    <w:basedOn w:val="Normal"/>
+    <w:link w:val="HeaderChar"/>
+    <w:uiPriority w:val="99"/>
+    <w:semiHidden/>
+    <w:unhideWhenUsed/>
+    <w:rsid w:val="007E1714"/>
+    <w:pPr>
+      <w:pBdr>
+        <w:bottom w:val="single" w:sz="6" w:space="1" w:color="auto"/>
+      </w:pBdr>
+      <w:tabs>
+        <w:tab w:val="center" w:pos="4153"/>
+        <w:tab w:val="right" w:pos="8306"/>
+      </w:tabs>
+      <w:snapToGrid w:val="0"/>
+      <w:jc w:val="center"/>
+    </w:pPr>
+    <w:rPr>
+      <w:sz w:val="18"/>
+      <w:szCs w:val="18"/>
+    </w:rPr>
+  </w:style>
+  <w:style w:type="character" w:customStyle="1" w:styleId="HeaderChar">
+    <w:name w:val="Header Char"/>
+    <w:basedOn w:val="DefaultParagraphFont"/>
+    <w:link w:val="Header"/>
+    <w:uiPriority w:val="99"/>
+    <w:semiHidden/>
+    <w:rsid w:val="007E1714"/>
+    <w:rPr>
+      <w:sz w:val="18"/>
+      <w:szCs w:val="18"/>
+    </w:rPr>
+  </w:style>
+  <w:style w:type="paragraph" w:styleId="Footer">
+    <w:name w:val="footer"/>
+    <w:basedOn w:val="Normal"/>
+    <w:link w:val="FooterChar"/>
+    <w:uiPriority w:val="99"/>
+    <w:semiHidden/>
+    <w:unhideWhenUsed/>
+    <w:rsid w:val="007E1714"/>
+    <w:pPr>
+      <w:tabs>
+        <w:tab w:val="center" w:pos="4153"/>
+        <w:tab w:val="right" w:pos="8306"/>
+      </w:tabs>
+      <w:snapToGrid w:val="0"/>
+      <w:jc w:val="left"/>
+    </w:pPr>
+    <w:rPr>
+      <w:sz w:val="18"/>
+      <w:szCs w:val="18"/>
+    </w:rPr>
+  </w:style>
+  <w:style w:type="character" w:customStyle="1" w:styleId="FooterChar">
+    <w:name w:val="Footer Char"/>
+    <w:basedOn w:val="DefaultParagraphFont"/>
+    <w:link w:val="Footer"/>
     <w:uiPriority w:val="99"/>
     <w:semiHidden/>
     <w:rsid w:val="007E1714"/>

</xml_diff>

<commit_message>
updated arcitecture_platform.docx to include flask
</commit_message>
<xml_diff>
--- a/architecture_platform .docx
+++ b/architecture_platform .docx
@@ -129,59 +129,82 @@
           <w:rFonts w:ascii="Times New Roman" w:eastAsia="Times New Roman" w:hAnsi="Times New Roman" w:cs="Times New Roman"/>
         </w:rPr>
         <w:tab/>
-        <w:t xml:space="preserve">We are going to use MEAN stack for our web application. One advantage of using MEAN is that we can use one programming language, which is JavaScript, for both server </w:t>
-      </w:r>
-      <w:proofErr w:type="gramStart"/>
-      <w:r>
-        <w:rPr>
-          <w:rFonts w:ascii="Times New Roman" w:eastAsia="Times New Roman" w:hAnsi="Times New Roman" w:cs="Times New Roman"/>
-        </w:rPr>
-        <w:t>side</w:t>
-      </w:r>
-      <w:r>
-        <w:rPr>
-          <w:rFonts w:ascii="Times New Roman" w:eastAsia="Times New Roman" w:hAnsi="Times New Roman" w:cs="Times New Roman"/>
-        </w:rPr>
-        <w:t>(</w:t>
-      </w:r>
-      <w:proofErr w:type="gramEnd"/>
-      <w:r>
-        <w:rPr>
-          <w:rFonts w:ascii="Times New Roman" w:eastAsia="Times New Roman" w:hAnsi="Times New Roman" w:cs="Times New Roman"/>
-        </w:rPr>
-        <w:t xml:space="preserve">with Node.js) </w:t>
-      </w:r>
-      <w:r>
-        <w:rPr>
-          <w:rFonts w:ascii="Times New Roman" w:eastAsia="Times New Roman" w:hAnsi="Times New Roman" w:cs="Times New Roman"/>
-        </w:rPr>
-        <w:t xml:space="preserve"> and client side</w:t>
-      </w:r>
-      <w:r>
-        <w:rPr>
-          <w:rFonts w:ascii="Times New Roman" w:eastAsia="Times New Roman" w:hAnsi="Times New Roman" w:cs="Times New Roman"/>
-        </w:rPr>
-        <w:t>(with Angular.js)</w:t>
-      </w:r>
-      <w:r>
-        <w:rPr>
-          <w:rFonts w:ascii="Times New Roman" w:eastAsia="Times New Roman" w:hAnsi="Times New Roman" w:cs="Times New Roman"/>
-        </w:rPr>
-        <w:t xml:space="preserve">. Another advantage is that Node.js uses </w:t>
+        <w:t xml:space="preserve">We are going to use </w:t>
+      </w:r>
+      <w:r>
+        <w:rPr>
+          <w:rFonts w:ascii="Times New Roman" w:eastAsia="Times New Roman" w:hAnsi="Times New Roman" w:cs="Times New Roman"/>
+        </w:rPr>
+        <w:t>Flask for the backend and Angular for the front end of</w:t>
+      </w:r>
+      <w:r>
+        <w:rPr>
+          <w:rFonts w:ascii="Times New Roman" w:eastAsia="Times New Roman" w:hAnsi="Times New Roman" w:cs="Times New Roman"/>
+        </w:rPr>
+        <w:t xml:space="preserve"> our web application. </w:t>
+      </w:r>
+      <w:r>
+        <w:rPr>
+          <w:rFonts w:ascii="Times New Roman" w:eastAsia="Times New Roman" w:hAnsi="Times New Roman" w:cs="Times New Roman"/>
+          <w:highlight w:val="white"/>
+        </w:rPr>
+        <w:t>We also are using SQLite as our database</w:t>
+      </w:r>
+      <w:r>
+        <w:rPr>
+          <w:rFonts w:ascii="Times New Roman" w:eastAsia="Times New Roman" w:hAnsi="Times New Roman" w:cs="Times New Roman"/>
+        </w:rPr>
+        <w:t xml:space="preserve">. </w:t>
+      </w:r>
+      <w:r>
+        <w:rPr>
+          <w:rFonts w:ascii="Times New Roman" w:eastAsia="Times New Roman" w:hAnsi="Times New Roman" w:cs="Times New Roman"/>
+        </w:rPr>
+        <w:t xml:space="preserve">Both </w:t>
+      </w:r>
+      <w:r>
+        <w:rPr>
+          <w:rFonts w:ascii="Times New Roman" w:eastAsia="Times New Roman" w:hAnsi="Times New Roman" w:cs="Times New Roman"/>
+        </w:rPr>
+        <w:t xml:space="preserve">Flask </w:t>
+      </w:r>
+      <w:r>
+        <w:rPr>
+          <w:rFonts w:ascii="Times New Roman" w:eastAsia="Times New Roman" w:hAnsi="Times New Roman" w:cs="Times New Roman"/>
+        </w:rPr>
+        <w:t>and Angular.js provide plenty of services (Angular.js has build-in servic</w:t>
+      </w:r>
+      <w:r>
+        <w:rPr>
+          <w:rFonts w:ascii="Times New Roman" w:eastAsia="Times New Roman" w:hAnsi="Times New Roman" w:cs="Times New Roman"/>
+        </w:rPr>
+        <w:t xml:space="preserve">e, and we can install </w:t>
       </w:r>
       <w:proofErr w:type="spellStart"/>
       <w:r>
         <w:rPr>
           <w:rFonts w:ascii="Times New Roman" w:eastAsia="Times New Roman" w:hAnsi="Times New Roman" w:cs="Times New Roman"/>
         </w:rPr>
-        <w:t>RESTful</w:t>
+        <w:t>npm</w:t>
       </w:r>
       <w:proofErr w:type="spellEnd"/>
       <w:r>
         <w:rPr>
           <w:rFonts w:ascii="Times New Roman" w:eastAsia="Times New Roman" w:hAnsi="Times New Roman" w:cs="Times New Roman"/>
         </w:rPr>
-        <w:t xml:space="preserve"> API and JSON for data-interchange, which loosely</w:t>
+        <w:t xml:space="preserve"> to use functions of module libraries)</w:t>
+      </w:r>
+      <w:r>
+        <w:rPr>
+          <w:rFonts w:ascii="Times New Roman" w:eastAsia="Times New Roman" w:hAnsi="Times New Roman" w:cs="Times New Roman"/>
+        </w:rPr>
+        <w:t>.</w:t>
+      </w:r>
+      <w:r>
+        <w:rPr>
+          <w:rFonts w:ascii="Times New Roman" w:eastAsia="Times New Roman" w:hAnsi="Times New Roman" w:cs="Times New Roman"/>
+        </w:rPr>
+        <w:t xml:space="preserve"> Flask is advantageous because it is very flexible and simple in its implementation.</w:t>
       </w:r>
       <w:r>
         <w:rPr>
@@ -193,138 +216,50 @@
         <w:rPr>
           <w:rFonts w:ascii="Times New Roman" w:eastAsia="Times New Roman" w:hAnsi="Times New Roman" w:cs="Times New Roman"/>
         </w:rPr>
-        <w:t xml:space="preserve">couple front end and back end, and thus we can work independently on the two. </w:t>
-      </w:r>
-      <w:r>
-        <w:rPr>
-          <w:rFonts w:ascii="Times New Roman" w:eastAsia="Times New Roman" w:hAnsi="Times New Roman" w:cs="Times New Roman"/>
-        </w:rPr>
-        <w:t xml:space="preserve">In addition, </w:t>
-      </w:r>
-      <w:r>
-        <w:rPr>
-          <w:rFonts w:ascii="Times New Roman" w:eastAsia="Times New Roman" w:hAnsi="Times New Roman" w:cs="Times New Roman"/>
-        </w:rPr>
-        <w:t>Both Node.js and Angular.js provide plenty of services (Angular.js has build-in servic</w:t>
-      </w:r>
-      <w:r>
-        <w:rPr>
-          <w:rFonts w:ascii="Times New Roman" w:eastAsia="Times New Roman" w:hAnsi="Times New Roman" w:cs="Times New Roman"/>
-        </w:rPr>
-        <w:t xml:space="preserve">e, and we can install </w:t>
+        <w:t xml:space="preserve">Also, we are all very familiar with Python. </w:t>
+      </w:r>
+      <w:r>
+        <w:rPr>
+          <w:rFonts w:ascii="Times New Roman" w:eastAsia="Times New Roman" w:hAnsi="Times New Roman" w:cs="Times New Roman"/>
+        </w:rPr>
+        <w:t>We are choosing Angular becaus</w:t>
+      </w:r>
+      <w:r>
+        <w:rPr>
+          <w:rFonts w:ascii="Times New Roman" w:eastAsia="Times New Roman" w:hAnsi="Times New Roman" w:cs="Times New Roman"/>
+        </w:rPr>
+        <w:t xml:space="preserve">e it uses </w:t>
       </w:r>
       <w:proofErr w:type="spellStart"/>
       <w:r>
         <w:rPr>
           <w:rFonts w:ascii="Times New Roman" w:eastAsia="Times New Roman" w:hAnsi="Times New Roman" w:cs="Times New Roman"/>
         </w:rPr>
-        <w:t>npm</w:t>
+        <w:t>Javascript</w:t>
       </w:r>
       <w:proofErr w:type="spellEnd"/>
       <w:r>
         <w:rPr>
           <w:rFonts w:ascii="Times New Roman" w:eastAsia="Times New Roman" w:hAnsi="Times New Roman" w:cs="Times New Roman"/>
         </w:rPr>
-        <w:t xml:space="preserve"> to use functions of module libraries)</w:t>
-      </w:r>
-      <w:r>
-        <w:rPr>
-          <w:rFonts w:ascii="Times New Roman" w:eastAsia="Times New Roman" w:hAnsi="Times New Roman" w:cs="Times New Roman"/>
-        </w:rPr>
-        <w:t>.</w:t>
-      </w:r>
-      <w:r>
-        <w:rPr>
-          <w:rFonts w:ascii="Times New Roman" w:eastAsia="Times New Roman" w:hAnsi="Times New Roman" w:cs="Times New Roman"/>
-        </w:rPr>
-        <w:t xml:space="preserve"> </w:t>
-      </w:r>
-      <w:r>
-        <w:rPr>
-          <w:rFonts w:ascii="Times New Roman" w:eastAsia="Times New Roman" w:hAnsi="Times New Roman" w:cs="Times New Roman"/>
-          <w:highlight w:val="white"/>
-        </w:rPr>
-        <w:t>We ch</w:t>
+        <w:t xml:space="preserve"> and it is fast and efficient in execution. We are choosing SQLite because a relational database makes more sense than a </w:t>
+      </w:r>
+      <w:proofErr w:type="spellStart"/>
+      <w:r>
+        <w:rPr>
+          <w:rFonts w:ascii="Times New Roman" w:eastAsia="Times New Roman" w:hAnsi="Times New Roman" w:cs="Times New Roman"/>
+        </w:rPr>
+        <w:t>nonrelational</w:t>
+      </w:r>
+      <w:proofErr w:type="spellEnd"/>
+      <w:r>
+        <w:rPr>
+          <w:rFonts w:ascii="Times New Roman" w:eastAsia="Times New Roman" w:hAnsi="Times New Roman" w:cs="Times New Roman"/>
+        </w:rPr>
+        <w:t xml:space="preserve"> database for our project.</w:t>
       </w:r>
       <w:bookmarkStart w:id="1" w:name="_GoBack"/>
       <w:bookmarkEnd w:id="1"/>
-      <w:r>
-        <w:rPr>
-          <w:rFonts w:ascii="Times New Roman" w:eastAsia="Times New Roman" w:hAnsi="Times New Roman" w:cs="Times New Roman"/>
-          <w:highlight w:val="white"/>
-        </w:rPr>
-        <w:t>o</w:t>
-      </w:r>
-      <w:r>
-        <w:rPr>
-          <w:rFonts w:ascii="Times New Roman" w:eastAsia="Times New Roman" w:hAnsi="Times New Roman" w:cs="Times New Roman"/>
-          <w:highlight w:val="white"/>
-        </w:rPr>
-        <w:t xml:space="preserve">se Node as our architecture/platform for developing solution for use cases. </w:t>
-      </w:r>
-      <w:r>
-        <w:rPr>
-          <w:rFonts w:ascii="Times New Roman" w:eastAsia="Times New Roman" w:hAnsi="Times New Roman" w:cs="Times New Roman"/>
-          <w:highlight w:val="white"/>
-        </w:rPr>
-        <w:t>W</w:t>
-      </w:r>
-      <w:r>
-        <w:rPr>
-          <w:rFonts w:ascii="Times New Roman" w:eastAsia="Times New Roman" w:hAnsi="Times New Roman" w:cs="Times New Roman"/>
-          <w:highlight w:val="white"/>
-        </w:rPr>
-        <w:t>e cho</w:t>
-      </w:r>
-      <w:r>
-        <w:rPr>
-          <w:rFonts w:ascii="Times New Roman" w:eastAsia="Times New Roman" w:hAnsi="Times New Roman" w:cs="Times New Roman"/>
-          <w:highlight w:val="white"/>
-        </w:rPr>
-        <w:t xml:space="preserve">se </w:t>
-      </w:r>
-      <w:proofErr w:type="spellStart"/>
-      <w:r>
-        <w:rPr>
-          <w:rFonts w:ascii="Times New Roman" w:eastAsia="Times New Roman" w:hAnsi="Times New Roman" w:cs="Times New Roman"/>
-          <w:highlight w:val="white"/>
-        </w:rPr>
-        <w:t>Javascript</w:t>
-      </w:r>
-      <w:proofErr w:type="spellEnd"/>
-      <w:r>
-        <w:rPr>
-          <w:rFonts w:ascii="Times New Roman" w:eastAsia="Times New Roman" w:hAnsi="Times New Roman" w:cs="Times New Roman"/>
-          <w:highlight w:val="white"/>
-        </w:rPr>
-        <w:t xml:space="preserve"> for our project, and Node uses </w:t>
-      </w:r>
-      <w:proofErr w:type="spellStart"/>
-      <w:r>
-        <w:rPr>
-          <w:rFonts w:ascii="Times New Roman" w:eastAsia="Times New Roman" w:hAnsi="Times New Roman" w:cs="Times New Roman"/>
-          <w:highlight w:val="white"/>
-        </w:rPr>
-        <w:t>javascript</w:t>
-      </w:r>
-      <w:proofErr w:type="spellEnd"/>
-      <w:r>
-        <w:rPr>
-          <w:rFonts w:ascii="Times New Roman" w:eastAsia="Times New Roman" w:hAnsi="Times New Roman" w:cs="Times New Roman"/>
-          <w:highlight w:val="white"/>
-        </w:rPr>
-        <w:t xml:space="preserve">, which makes node a good choice. </w:t>
-      </w:r>
-    </w:p>
-    <w:p>
-      <w:pPr>
-        <w:pStyle w:val="normal0"/>
-        <w:spacing w:line="480" w:lineRule="auto"/>
-        <w:rPr>
-          <w:rFonts w:ascii="Times New Roman" w:eastAsia="Times New Roman" w:hAnsi="Times New Roman" w:cs="Times New Roman"/>
-          <w:highlight w:val="white"/>
-        </w:rPr>
-      </w:pPr>
     </w:p>
     <w:p>
       <w:pPr>
@@ -342,7 +277,7 @@
           <w:rFonts w:ascii="Times New Roman" w:eastAsia="Times New Roman" w:hAnsi="Times New Roman" w:cs="Times New Roman"/>
           <w:highlight w:val="white"/>
         </w:rPr>
-        <w:t xml:space="preserve">We are not choosing PHP. First, we can’t work on front end and back end independently as we do in Node. Second, PHP is open source, which is insecure since it pays little attention to security. This makes it inappropriate for our project especially we have to deal with both YouTube and </w:t>
+        <w:t xml:space="preserve">We are not choosing PHP. First, we can’t work on front end and back end independently. Second, PHP is open source, which is insecure since it pays little attention to security. This makes it inappropriate for our project especially we have to deal with both YouTube and </w:t>
       </w:r>
       <w:proofErr w:type="spellStart"/>
       <w:r>

</xml_diff>